<commit_message>
api for new list
</commit_message>
<xml_diff>
--- a/API接口.docx
+++ b/API接口.docx
@@ -623,11 +623,6 @@
       </w:r>
     </w:p>
     <w:p>
-      <w:pPr>
-        <w:rPr>
-          <w:rFonts w:hint="eastAsia"/>
-        </w:rPr>
-      </w:pPr>
       <w:r>
         <w:tab/>
       </w:r>
@@ -666,9 +661,6 @@
     <w:p>
       <w:pPr>
         <w:ind w:firstLine="420"/>
-        <w:rPr>
-          <w:rFonts w:hint="eastAsia"/>
-        </w:rPr>
       </w:pPr>
       <w:r>
         <w:tab/>
@@ -686,6 +678,92 @@
       </w:hyperlink>
       <w:r>
         <w:t xml:space="preserve"> </w:t>
+      </w:r>
+      <w:r>
+        <w:t>完成</w:t>
+      </w:r>
+    </w:p>
+    <w:p/>
+    <w:p>
+      <w:r>
+        <w:t>前端网站获取新闻列表</w:t>
+      </w:r>
+    </w:p>
+    <w:p>
+      <w:r>
+        <w:tab/>
+      </w:r>
+      <w:r>
+        <w:tab/>
+      </w:r>
+      <w:hyperlink r:id="rId23" w:history="1">
+        <w:r>
+          <w:rPr>
+            <w:rStyle w:val="a3"/>
+          </w:rPr>
+          <w:t>http://localhost:3000/getnewslist</w:t>
+        </w:r>
+      </w:hyperlink>
+      <w:r>
+        <w:t xml:space="preserve"> </w:t>
+      </w:r>
+      <w:r>
+        <w:t>完成</w:t>
+      </w:r>
+    </w:p>
+    <w:p>
+      <w:r>
+        <w:tab/>
+      </w:r>
+      <w:r>
+        <w:tab/>
+      </w:r>
+    </w:p>
+    <w:p>
+      <w:r>
+        <w:tab/>
+      </w:r>
+      <w:r>
+        <w:tab/>
+      </w:r>
+      <w:r>
+        <w:t>获取某一篇新闻</w:t>
+      </w:r>
+    </w:p>
+    <w:p>
+      <w:pPr>
+        <w:rPr>
+          <w:rFonts w:hint="eastAsia"/>
+        </w:rPr>
+      </w:pPr>
+      <w:r>
+        <w:tab/>
+      </w:r>
+      <w:r>
+        <w:tab/>
+      </w:r>
+      <w:r>
+        <w:tab/>
+      </w:r>
+      <w:hyperlink r:id="rId24" w:history="1">
+        <w:r>
+          <w:rPr>
+            <w:rStyle w:val="a3"/>
+          </w:rPr>
+          <w:t>http://localhost:3000/getonenews/:_id</w:t>
+        </w:r>
+      </w:hyperlink>
+      <w:r>
+        <w:t xml:space="preserve"> </w:t>
+      </w:r>
+      <w:r>
+        <w:t>完成</w:t>
+      </w:r>
+      <w:r>
+        <w:rPr>
+          <w:rFonts w:hint="eastAsia"/>
+        </w:rPr>
+        <w:t xml:space="preserve">  4.9</w:t>
       </w:r>
       <w:bookmarkStart w:id="0" w:name="_GoBack"/>
       <w:bookmarkEnd w:id="0"/>
@@ -1136,6 +1214,7 @@
   <w:style w:type="character" w:default="1" w:styleId="a0">
     <w:name w:val="Default Paragraph Font"/>
     <w:uiPriority w:val="1"/>
+    <w:semiHidden/>
     <w:unhideWhenUsed/>
   </w:style>
   <w:style w:type="table" w:default="1" w:styleId="a1">

</xml_diff>